<commit_message>
Made some questions for tomorrow
</commit_message>
<xml_diff>
--- a/Documents/ClientQuestions/4_RoughDraft.docx
+++ b/Documents/ClientQuestions/4_RoughDraft.docx
@@ -1,6 +1,6 @@
 
 <file path=word/document.xml><?xml version="1.0" encoding="utf-8"?>
-<w:document xmlns:wpc="http://schemas.microsoft.com/office/word/2010/wordprocessingCanvas" xmlns:mc="http://schemas.openxmlformats.org/markup-compatibility/2006" xmlns:o="urn:schemas-microsoft-com:office:office" xmlns:r="http://schemas.openxmlformats.org/officeDocument/2006/relationships" xmlns:m="http://schemas.openxmlformats.org/officeDocument/2006/math" xmlns:v="urn:schemas-microsoft-com:vml" xmlns:wp14="http://schemas.microsoft.com/office/word/2010/wordprocessingDrawing" xmlns:wp="http://schemas.openxmlformats.org/drawingml/2006/wordprocessingDrawing" xmlns:w10="urn:schemas-microsoft-com:office:word" xmlns:w="http://schemas.openxmlformats.org/wordprocessingml/2006/main" xmlns:w14="http://schemas.microsoft.com/office/word/2010/wordml" xmlns:wpg="http://schemas.microsoft.com/office/word/2010/wordprocessingGroup" xmlns:wpi="http://schemas.microsoft.com/office/word/2010/wordprocessingInk" xmlns:wne="http://schemas.microsoft.com/office/word/2006/wordml" xmlns:wps="http://schemas.microsoft.com/office/word/2010/wordprocessingShape" mc:Ignorable="w14 wp14">
+<w:document xmlns:ve="http://schemas.openxmlformats.org/markup-compatibility/2006" xmlns:o="urn:schemas-microsoft-com:office:office" xmlns:r="http://schemas.openxmlformats.org/officeDocument/2006/relationships" xmlns:m="http://schemas.openxmlformats.org/officeDocument/2006/math" xmlns:v="urn:schemas-microsoft-com:vml" xmlns:wp="http://schemas.openxmlformats.org/drawingml/2006/wordprocessingDrawing" xmlns:w10="urn:schemas-microsoft-com:office:word" xmlns:w="http://schemas.openxmlformats.org/wordprocessingml/2006/main" xmlns:wne="http://schemas.microsoft.com/office/word/2006/wordml">
   <w:body>
     <w:p>
       <w:pPr>
@@ -111,7 +111,7 @@
         <w:pStyle w:val="ListParagraph"/>
         <w:numPr>
           <w:ilvl w:val="0"/>
-          <w:numId w:val="2"/>
+          <w:numId w:val="3"/>
         </w:numPr>
         <w:spacing w:after="1000" w:line="480" w:lineRule="auto"/>
         <w:rPr>
@@ -120,31 +120,15 @@
           <w:szCs w:val="24"/>
         </w:rPr>
       </w:pPr>
-      <w:r>
-        <w:rPr>
-          <w:rFonts w:ascii="Times New Roman" w:hAnsi="Times New Roman" w:cs="Times New Roman"/>
-          <w:sz w:val="24"/>
-          <w:szCs w:val="24"/>
-        </w:rPr>
-        <w:t xml:space="preserve">How will users be able to obtain this software? [answers: product scope of SRS. </w:t>
-      </w:r>
-      <w:r>
-        <w:rPr>
-          <w:rFonts w:ascii="Times New Roman" w:hAnsi="Times New Roman" w:cs="Times New Roman"/>
-          <w:b/>
-          <w:i/>
-          <w:sz w:val="24"/>
-          <w:szCs w:val="24"/>
-        </w:rPr>
-        <w:t>Maybe the biggun</w:t>
-      </w:r>
-      <w:r>
-        <w:rPr>
-          <w:rFonts w:ascii="Times New Roman" w:hAnsi="Times New Roman" w:cs="Times New Roman"/>
-          <w:sz w:val="24"/>
-          <w:szCs w:val="24"/>
-        </w:rPr>
-        <w:t>]</w:t>
+      <w:bookmarkStart w:id="0" w:name="_GoBack"/>
+      <w:bookmarkEnd w:id="0"/>
+      <w:r>
+        <w:rPr>
+          <w:rFonts w:ascii="Times New Roman" w:hAnsi="Times New Roman" w:cs="Times New Roman"/>
+          <w:sz w:val="24"/>
+          <w:szCs w:val="24"/>
+        </w:rPr>
+        <w:t>What is the delivery method for this product?</w:t>
       </w:r>
     </w:p>
     <w:p>
@@ -152,7 +136,7 @@
         <w:pStyle w:val="ListParagraph"/>
         <w:numPr>
           <w:ilvl w:val="0"/>
-          <w:numId w:val="2"/>
+          <w:numId w:val="3"/>
         </w:numPr>
         <w:spacing w:after="1000" w:line="480" w:lineRule="auto"/>
         <w:rPr>
@@ -167,31 +151,15 @@
           <w:sz w:val="24"/>
           <w:szCs w:val="24"/>
         </w:rPr>
-        <w:t xml:space="preserve"> </w:t>
-      </w:r>
-      <w:r>
-        <w:rPr>
-          <w:rFonts w:ascii="Times New Roman" w:hAnsi="Times New Roman" w:cs="Times New Roman"/>
-          <w:sz w:val="24"/>
-          <w:szCs w:val="24"/>
-        </w:rPr>
-        <w:t>What operating system will this software be optimized for?</w:t>
-      </w:r>
-      <w:r>
-        <w:rPr>
-          <w:rFonts w:ascii="Times New Roman" w:hAnsi="Times New Roman" w:cs="Times New Roman"/>
-          <w:sz w:val="24"/>
-          <w:szCs w:val="24"/>
-        </w:rPr>
-        <w:tab/>
+        <w:t>What is the maximum amount of time the scheduling heuristic should run?</w:t>
       </w:r>
     </w:p>
     <w:p>
       <w:pPr>
         <w:pStyle w:val="ListParagraph"/>
         <w:numPr>
-          <w:ilvl w:val="1"/>
-          <w:numId w:val="2"/>
+          <w:ilvl w:val="0"/>
+          <w:numId w:val="3"/>
         </w:numPr>
         <w:spacing w:after="1000" w:line="480" w:lineRule="auto"/>
         <w:rPr>
@@ -206,15 +174,33 @@
           <w:sz w:val="24"/>
           <w:szCs w:val="24"/>
         </w:rPr>
-        <w:t>Windows 7</w:t>
+        <w:t xml:space="preserve">What </w:t>
+      </w:r>
+      <w:proofErr w:type="gramStart"/>
+      <w:r>
+        <w:rPr>
+          <w:rFonts w:ascii="Times New Roman" w:hAnsi="Times New Roman" w:cs="Times New Roman"/>
+          <w:sz w:val="24"/>
+          <w:szCs w:val="24"/>
+        </w:rPr>
+        <w:t>is the earliest time final exams</w:t>
+      </w:r>
+      <w:proofErr w:type="gramEnd"/>
+      <w:r>
+        <w:rPr>
+          <w:rFonts w:ascii="Times New Roman" w:hAnsi="Times New Roman" w:cs="Times New Roman"/>
+          <w:sz w:val="24"/>
+          <w:szCs w:val="24"/>
+        </w:rPr>
+        <w:t xml:space="preserve"> can begin on each day?</w:t>
       </w:r>
     </w:p>
     <w:p>
       <w:pPr>
         <w:pStyle w:val="ListParagraph"/>
         <w:numPr>
-          <w:ilvl w:val="1"/>
-          <w:numId w:val="2"/>
+          <w:ilvl w:val="0"/>
+          <w:numId w:val="3"/>
         </w:numPr>
         <w:spacing w:after="1000" w:line="480" w:lineRule="auto"/>
         <w:rPr>
@@ -229,10 +215,151 @@
           <w:sz w:val="24"/>
           <w:szCs w:val="24"/>
         </w:rPr>
-        <w:t>Mac OS 10.1</w:t>
-      </w:r>
-      <w:bookmarkStart w:id="0" w:name="_GoBack"/>
-      <w:bookmarkEnd w:id="0"/>
+        <w:t xml:space="preserve">What </w:t>
+      </w:r>
+      <w:proofErr w:type="gramStart"/>
+      <w:r>
+        <w:rPr>
+          <w:rFonts w:ascii="Times New Roman" w:hAnsi="Times New Roman" w:cs="Times New Roman"/>
+          <w:sz w:val="24"/>
+          <w:szCs w:val="24"/>
+        </w:rPr>
+        <w:t>is the latest time final exams</w:t>
+      </w:r>
+      <w:proofErr w:type="gramEnd"/>
+      <w:r>
+        <w:rPr>
+          <w:rFonts w:ascii="Times New Roman" w:hAnsi="Times New Roman" w:cs="Times New Roman"/>
+          <w:sz w:val="24"/>
+          <w:szCs w:val="24"/>
+        </w:rPr>
+        <w:t xml:space="preserve"> can begin on each day?</w:t>
+      </w:r>
+    </w:p>
+    <w:p>
+      <w:pPr>
+        <w:pStyle w:val="ListParagraph"/>
+        <w:numPr>
+          <w:ilvl w:val="0"/>
+          <w:numId w:val="3"/>
+        </w:numPr>
+        <w:spacing w:after="1000" w:line="480" w:lineRule="auto"/>
+        <w:rPr>
+          <w:rFonts w:ascii="Times New Roman" w:hAnsi="Times New Roman" w:cs="Times New Roman"/>
+          <w:sz w:val="24"/>
+          <w:szCs w:val="24"/>
+        </w:rPr>
+      </w:pPr>
+      <w:r>
+        <w:rPr>
+          <w:rFonts w:ascii="Times New Roman" w:hAnsi="Times New Roman" w:cs="Times New Roman"/>
+          <w:sz w:val="24"/>
+          <w:szCs w:val="24"/>
+        </w:rPr>
+        <w:t>What model of computer will this software be running on?</w:t>
+      </w:r>
+    </w:p>
+    <w:p>
+      <w:pPr>
+        <w:pStyle w:val="ListParagraph"/>
+        <w:numPr>
+          <w:ilvl w:val="0"/>
+          <w:numId w:val="3"/>
+        </w:numPr>
+        <w:spacing w:after="1000" w:line="480" w:lineRule="auto"/>
+        <w:rPr>
+          <w:rFonts w:ascii="Times New Roman" w:hAnsi="Times New Roman" w:cs="Times New Roman"/>
+          <w:sz w:val="24"/>
+          <w:szCs w:val="24"/>
+        </w:rPr>
+      </w:pPr>
+      <w:r>
+        <w:rPr>
+          <w:rFonts w:ascii="Times New Roman" w:hAnsi="Times New Roman" w:cs="Times New Roman"/>
+          <w:sz w:val="24"/>
+          <w:szCs w:val="24"/>
+        </w:rPr>
+        <w:t>Can the administrator remove accounts?</w:t>
+      </w:r>
+    </w:p>
+    <w:p>
+      <w:pPr>
+        <w:pStyle w:val="ListParagraph"/>
+        <w:numPr>
+          <w:ilvl w:val="0"/>
+          <w:numId w:val="3"/>
+        </w:numPr>
+        <w:spacing w:after="1000" w:line="480" w:lineRule="auto"/>
+        <w:rPr>
+          <w:rFonts w:ascii="Times New Roman" w:hAnsi="Times New Roman" w:cs="Times New Roman"/>
+          <w:sz w:val="24"/>
+          <w:szCs w:val="24"/>
+        </w:rPr>
+      </w:pPr>
+      <w:r>
+        <w:rPr>
+          <w:rFonts w:ascii="Times New Roman" w:hAnsi="Times New Roman" w:cs="Times New Roman"/>
+          <w:sz w:val="24"/>
+          <w:szCs w:val="24"/>
+        </w:rPr>
+        <w:t xml:space="preserve">Should the user be able </w:t>
+      </w:r>
+      <w:proofErr w:type="gramStart"/>
+      <w:r>
+        <w:rPr>
+          <w:rFonts w:ascii="Times New Roman" w:hAnsi="Times New Roman" w:cs="Times New Roman"/>
+          <w:sz w:val="24"/>
+          <w:szCs w:val="24"/>
+        </w:rPr>
+        <w:t>to manually input</w:t>
+      </w:r>
+      <w:proofErr w:type="gramEnd"/>
+      <w:r>
+        <w:rPr>
+          <w:rFonts w:ascii="Times New Roman" w:hAnsi="Times New Roman" w:cs="Times New Roman"/>
+          <w:sz w:val="24"/>
+          <w:szCs w:val="24"/>
+        </w:rPr>
+        <w:t xml:space="preserve"> data that is the same as what should be in the first file?</w:t>
+      </w:r>
+    </w:p>
+    <w:p>
+      <w:pPr>
+        <w:pStyle w:val="ListParagraph"/>
+        <w:numPr>
+          <w:ilvl w:val="0"/>
+          <w:numId w:val="3"/>
+        </w:numPr>
+        <w:spacing w:after="1000" w:line="480" w:lineRule="auto"/>
+        <w:rPr>
+          <w:rFonts w:ascii="Times New Roman" w:hAnsi="Times New Roman" w:cs="Times New Roman"/>
+          <w:sz w:val="24"/>
+          <w:szCs w:val="24"/>
+        </w:rPr>
+      </w:pPr>
+      <w:r>
+        <w:rPr>
+          <w:rFonts w:ascii="Times New Roman" w:hAnsi="Times New Roman" w:cs="Times New Roman"/>
+          <w:sz w:val="24"/>
+          <w:szCs w:val="24"/>
+        </w:rPr>
+        <w:t>Should the product allow the user to search for the two input files?</w:t>
+      </w:r>
+    </w:p>
+    <w:p>
+      <w:pPr>
+        <w:pStyle w:val="ListParagraph"/>
+        <w:numPr>
+          <w:ilvl w:val="0"/>
+          <w:numId w:val="3"/>
+        </w:numPr>
+        <w:spacing w:after="1000" w:line="480" w:lineRule="auto"/>
+        <w:rPr>
+          <w:rFonts w:ascii="Times New Roman" w:hAnsi="Times New Roman" w:cs="Times New Roman"/>
+          <w:sz w:val="24"/>
+          <w:szCs w:val="24"/>
+        </w:rPr>
+      </w:pPr>
     </w:p>
     <w:sectPr>
       <w:pgSz w:w="12240" w:h="15840"/>
@@ -245,8 +372,97 @@
 </file>
 
 <file path=word/numbering.xml><?xml version="1.0" encoding="utf-8"?>
-<w:numbering xmlns:wpc="http://schemas.microsoft.com/office/word/2010/wordprocessingCanvas" xmlns:mc="http://schemas.openxmlformats.org/markup-compatibility/2006" xmlns:o="urn:schemas-microsoft-com:office:office" xmlns:r="http://schemas.openxmlformats.org/officeDocument/2006/relationships" xmlns:m="http://schemas.openxmlformats.org/officeDocument/2006/math" xmlns:v="urn:schemas-microsoft-com:vml" xmlns:wp14="http://schemas.microsoft.com/office/word/2010/wordprocessingDrawing" xmlns:wp="http://schemas.openxmlformats.org/drawingml/2006/wordprocessingDrawing" xmlns:w10="urn:schemas-microsoft-com:office:word" xmlns:w="http://schemas.openxmlformats.org/wordprocessingml/2006/main" xmlns:w14="http://schemas.microsoft.com/office/word/2010/wordml" xmlns:wpg="http://schemas.microsoft.com/office/word/2010/wordprocessingGroup" xmlns:wpi="http://schemas.microsoft.com/office/word/2010/wordprocessingInk" xmlns:wne="http://schemas.microsoft.com/office/word/2006/wordml" xmlns:wps="http://schemas.microsoft.com/office/word/2010/wordprocessingShape" mc:Ignorable="w14 wp14">
+<w:numbering xmlns:ve="http://schemas.openxmlformats.org/markup-compatibility/2006" xmlns:o="urn:schemas-microsoft-com:office:office" xmlns:r="http://schemas.openxmlformats.org/officeDocument/2006/relationships" xmlns:m="http://schemas.openxmlformats.org/officeDocument/2006/math" xmlns:v="urn:schemas-microsoft-com:vml" xmlns:wp="http://schemas.openxmlformats.org/drawingml/2006/wordprocessingDrawing" xmlns:w10="urn:schemas-microsoft-com:office:word" xmlns:w="http://schemas.openxmlformats.org/wordprocessingml/2006/main" xmlns:wne="http://schemas.microsoft.com/office/word/2006/wordml">
   <w:abstractNum w:abstractNumId="0">
+    <w:nsid w:val="36C90BD2"/>
+    <w:multiLevelType w:val="hybridMultilevel"/>
+    <w:tmpl w:val="42402626"/>
+    <w:lvl w:ilvl="0" w:tplc="0409000F">
+      <w:start w:val="1"/>
+      <w:numFmt w:val="decimal"/>
+      <w:lvlText w:val="%1."/>
+      <w:lvlJc w:val="left"/>
+      <w:pPr>
+        <w:ind w:left="720" w:hanging="360"/>
+      </w:pPr>
+      <w:rPr>
+        <w:rFonts w:hint="default"/>
+      </w:rPr>
+    </w:lvl>
+    <w:lvl w:ilvl="1" w:tplc="04090019" w:tentative="1">
+      <w:start w:val="1"/>
+      <w:numFmt w:val="lowerLetter"/>
+      <w:lvlText w:val="%2."/>
+      <w:lvlJc w:val="left"/>
+      <w:pPr>
+        <w:ind w:left="1440" w:hanging="360"/>
+      </w:pPr>
+    </w:lvl>
+    <w:lvl w:ilvl="2" w:tplc="0409001B" w:tentative="1">
+      <w:start w:val="1"/>
+      <w:numFmt w:val="lowerRoman"/>
+      <w:lvlText w:val="%3."/>
+      <w:lvlJc w:val="right"/>
+      <w:pPr>
+        <w:ind w:left="2160" w:hanging="180"/>
+      </w:pPr>
+    </w:lvl>
+    <w:lvl w:ilvl="3" w:tplc="0409000F" w:tentative="1">
+      <w:start w:val="1"/>
+      <w:numFmt w:val="decimal"/>
+      <w:lvlText w:val="%4."/>
+      <w:lvlJc w:val="left"/>
+      <w:pPr>
+        <w:ind w:left="2880" w:hanging="360"/>
+      </w:pPr>
+    </w:lvl>
+    <w:lvl w:ilvl="4" w:tplc="04090019" w:tentative="1">
+      <w:start w:val="1"/>
+      <w:numFmt w:val="lowerLetter"/>
+      <w:lvlText w:val="%5."/>
+      <w:lvlJc w:val="left"/>
+      <w:pPr>
+        <w:ind w:left="3600" w:hanging="360"/>
+      </w:pPr>
+    </w:lvl>
+    <w:lvl w:ilvl="5" w:tplc="0409001B" w:tentative="1">
+      <w:start w:val="1"/>
+      <w:numFmt w:val="lowerRoman"/>
+      <w:lvlText w:val="%6."/>
+      <w:lvlJc w:val="right"/>
+      <w:pPr>
+        <w:ind w:left="4320" w:hanging="180"/>
+      </w:pPr>
+    </w:lvl>
+    <w:lvl w:ilvl="6" w:tplc="0409000F" w:tentative="1">
+      <w:start w:val="1"/>
+      <w:numFmt w:val="decimal"/>
+      <w:lvlText w:val="%7."/>
+      <w:lvlJc w:val="left"/>
+      <w:pPr>
+        <w:ind w:left="5040" w:hanging="360"/>
+      </w:pPr>
+    </w:lvl>
+    <w:lvl w:ilvl="7" w:tplc="04090019" w:tentative="1">
+      <w:start w:val="1"/>
+      <w:numFmt w:val="lowerLetter"/>
+      <w:lvlText w:val="%8."/>
+      <w:lvlJc w:val="left"/>
+      <w:pPr>
+        <w:ind w:left="5760" w:hanging="360"/>
+      </w:pPr>
+    </w:lvl>
+    <w:lvl w:ilvl="8" w:tplc="0409001B" w:tentative="1">
+      <w:start w:val="1"/>
+      <w:numFmt w:val="lowerRoman"/>
+      <w:lvlText w:val="%9."/>
+      <w:lvlJc w:val="right"/>
+      <w:pPr>
+        <w:ind w:left="6480" w:hanging="180"/>
+      </w:pPr>
+    </w:lvl>
+  </w:abstractNum>
+  <w:abstractNum w:abstractNumId="1">
     <w:nsid w:val="66BD3F00"/>
     <w:multiLevelType w:val="hybridMultilevel"/>
     <w:tmpl w:val="A9EA280C"/>
@@ -332,7 +548,7 @@
       </w:pPr>
     </w:lvl>
   </w:abstractNum>
-  <w:abstractNum w:abstractNumId="1">
+  <w:abstractNum w:abstractNumId="2">
     <w:nsid w:val="7ADD45F8"/>
     <w:multiLevelType w:val="hybridMultilevel"/>
     <w:tmpl w:val="63A2966C"/>
@@ -422,16 +638,19 @@
     </w:lvl>
   </w:abstractNum>
   <w:num w:numId="1">
+    <w:abstractNumId w:val="2"/>
+  </w:num>
+  <w:num w:numId="2">
     <w:abstractNumId w:val="1"/>
   </w:num>
-  <w:num w:numId="2">
+  <w:num w:numId="3">
     <w:abstractNumId w:val="0"/>
   </w:num>
 </w:numbering>
 </file>
 
 <file path=word/styles.xml><?xml version="1.0" encoding="utf-8"?>
-<w:styles xmlns:mc="http://schemas.openxmlformats.org/markup-compatibility/2006" xmlns:r="http://schemas.openxmlformats.org/officeDocument/2006/relationships" xmlns:w="http://schemas.openxmlformats.org/wordprocessingml/2006/main" xmlns:w14="http://schemas.microsoft.com/office/word/2010/wordml" mc:Ignorable="w14">
+<w:styles xmlns:r="http://schemas.openxmlformats.org/officeDocument/2006/relationships" xmlns:w="http://schemas.openxmlformats.org/wordprocessingml/2006/main">
   <w:docDefaults>
     <w:rPrDefault>
       <w:rPr>
@@ -603,6 +822,7 @@
     <w:uiPriority w:val="99"/>
     <w:semiHidden/>
     <w:unhideWhenUsed/>
+    <w:qFormat/>
     <w:tblPr>
       <w:tblInd w:w="0" w:type="dxa"/>
       <w:tblCellMar>
@@ -1110,7 +1330,7 @@
 </file>
 
 <file path=customXml/itemProps1.xml><?xml version="1.0" encoding="utf-8"?>
-<ds:datastoreItem xmlns:ds="http://schemas.openxmlformats.org/officeDocument/2006/customXml" ds:itemID="{015972C1-F31A-48CE-8C3C-834B8E705EA3}">
+<ds:datastoreItem xmlns:ds="http://schemas.openxmlformats.org/officeDocument/2006/customXml" ds:itemID="{34C3F7AD-1893-4353-A95B-3BBB456A4F8D}">
   <ds:schemaRefs>
     <ds:schemaRef ds:uri="http://schemas.openxmlformats.org/officeDocument/2006/bibliography"/>
   </ds:schemaRefs>

</xml_diff>

<commit_message>
mdae some changes to questions
</commit_message>
<xml_diff>
--- a/Documents/ClientQuestions/4_RoughDraft.docx
+++ b/Documents/ClientQuestions/4_RoughDraft.docx
@@ -174,25 +174,7 @@
           <w:sz w:val="24"/>
           <w:szCs w:val="24"/>
         </w:rPr>
-        <w:t xml:space="preserve">What </w:t>
-      </w:r>
-      <w:proofErr w:type="gramStart"/>
-      <w:r>
-        <w:rPr>
-          <w:rFonts w:ascii="Times New Roman" w:hAnsi="Times New Roman" w:cs="Times New Roman"/>
-          <w:sz w:val="24"/>
-          <w:szCs w:val="24"/>
-        </w:rPr>
-        <w:t>is the earliest time final exams</w:t>
-      </w:r>
-      <w:proofErr w:type="gramEnd"/>
-      <w:r>
-        <w:rPr>
-          <w:rFonts w:ascii="Times New Roman" w:hAnsi="Times New Roman" w:cs="Times New Roman"/>
-          <w:sz w:val="24"/>
-          <w:szCs w:val="24"/>
-        </w:rPr>
-        <w:t xml:space="preserve"> can begin on each day?</w:t>
+        <w:t>What is the earliest time final exams can begin on each day?</w:t>
       </w:r>
     </w:p>
     <w:p>
@@ -215,25 +197,7 @@
           <w:sz w:val="24"/>
           <w:szCs w:val="24"/>
         </w:rPr>
-        <w:t xml:space="preserve">What </w:t>
-      </w:r>
-      <w:proofErr w:type="gramStart"/>
-      <w:r>
-        <w:rPr>
-          <w:rFonts w:ascii="Times New Roman" w:hAnsi="Times New Roman" w:cs="Times New Roman"/>
-          <w:sz w:val="24"/>
-          <w:szCs w:val="24"/>
-        </w:rPr>
-        <w:t>is the latest time final exams</w:t>
-      </w:r>
-      <w:proofErr w:type="gramEnd"/>
-      <w:r>
-        <w:rPr>
-          <w:rFonts w:ascii="Times New Roman" w:hAnsi="Times New Roman" w:cs="Times New Roman"/>
-          <w:sz w:val="24"/>
-          <w:szCs w:val="24"/>
-        </w:rPr>
-        <w:t xml:space="preserve"> can begin on each day?</w:t>
+        <w:t>What is the latest time final exams can begin on each day?</w:t>
       </w:r>
     </w:p>
     <w:p>
@@ -302,25 +266,7 @@
           <w:sz w:val="24"/>
           <w:szCs w:val="24"/>
         </w:rPr>
-        <w:t xml:space="preserve">Should the user be able </w:t>
-      </w:r>
-      <w:proofErr w:type="gramStart"/>
-      <w:r>
-        <w:rPr>
-          <w:rFonts w:ascii="Times New Roman" w:hAnsi="Times New Roman" w:cs="Times New Roman"/>
-          <w:sz w:val="24"/>
-          <w:szCs w:val="24"/>
-        </w:rPr>
-        <w:t>to manually input</w:t>
-      </w:r>
-      <w:proofErr w:type="gramEnd"/>
-      <w:r>
-        <w:rPr>
-          <w:rFonts w:ascii="Times New Roman" w:hAnsi="Times New Roman" w:cs="Times New Roman"/>
-          <w:sz w:val="24"/>
-          <w:szCs w:val="24"/>
-        </w:rPr>
-        <w:t xml:space="preserve"> data that is the same as what should be in the first file?</w:t>
+        <w:t>Should the user be able to manually input data that is the same as what should be in the first file?</w:t>
       </w:r>
     </w:p>
     <w:p>
@@ -368,65 +314,6 @@
         </w:rPr>
         <w:t>What type of encryption should the username and password files use?</w:t>
       </w:r>
-    </w:p>
-    <w:p>
-      <w:pPr>
-        <w:pStyle w:val="ListParagraph"/>
-        <w:numPr>
-          <w:ilvl w:val="1"/>
-          <w:numId w:val="3"/>
-        </w:numPr>
-        <w:spacing w:after="1000" w:line="480" w:lineRule="auto"/>
-        <w:rPr>
-          <w:rFonts w:ascii="Times New Roman" w:hAnsi="Times New Roman" w:cs="Times New Roman"/>
-          <w:sz w:val="24"/>
-          <w:szCs w:val="24"/>
-        </w:rPr>
-      </w:pPr>
-      <w:r>
-        <w:rPr>
-          <w:rFonts w:ascii="Times New Roman" w:hAnsi="Times New Roman" w:cs="Times New Roman"/>
-          <w:sz w:val="24"/>
-          <w:szCs w:val="24"/>
-        </w:rPr>
-        <w:t>AES</w:t>
-      </w:r>
-    </w:p>
-    <w:p>
-      <w:pPr>
-        <w:pStyle w:val="ListParagraph"/>
-        <w:numPr>
-          <w:ilvl w:val="1"/>
-          <w:numId w:val="3"/>
-        </w:numPr>
-        <w:spacing w:after="1000" w:line="480" w:lineRule="auto"/>
-        <w:rPr>
-          <w:rFonts w:ascii="Times New Roman" w:hAnsi="Times New Roman" w:cs="Times New Roman"/>
-          <w:sz w:val="24"/>
-          <w:szCs w:val="24"/>
-        </w:rPr>
-      </w:pPr>
-      <w:proofErr w:type="spellStart"/>
-      <w:r>
-        <w:rPr>
-          <w:rFonts w:ascii="Times New Roman" w:hAnsi="Times New Roman" w:cs="Times New Roman"/>
-          <w:sz w:val="24"/>
-          <w:szCs w:val="24"/>
-        </w:rPr>
-        <w:t>DSA</w:t>
-      </w:r>
-      <w:proofErr w:type="spellEnd"/>
-    </w:p>
-    <w:p>
-      <w:pPr>
-        <w:pStyle w:val="ListParagraph"/>
-        <w:spacing w:after="1000" w:line="480" w:lineRule="auto"/>
-        <w:rPr>
-          <w:rFonts w:ascii="Times New Roman" w:hAnsi="Times New Roman" w:cs="Times New Roman"/>
-          <w:sz w:val="24"/>
-          <w:szCs w:val="24"/>
-        </w:rPr>
-      </w:pPr>
     </w:p>
     <w:sectPr>
       <w:pgSz w:w="12240" w:h="15840"/>
@@ -1397,7 +1284,7 @@
 </file>
 
 <file path=customXml/itemProps1.xml><?xml version="1.0" encoding="utf-8"?>
-<ds:datastoreItem xmlns:ds="http://schemas.openxmlformats.org/officeDocument/2006/customXml" ds:itemID="{BB90B5F3-F4DC-4BEB-913F-F301138EB6EA}">
+<ds:datastoreItem xmlns:ds="http://schemas.openxmlformats.org/officeDocument/2006/customXml" ds:itemID="{8834F16B-0E24-42C0-B958-27B2970551D4}">
   <ds:schemaRefs>
     <ds:schemaRef ds:uri="http://schemas.openxmlformats.org/officeDocument/2006/bibliography"/>
   </ds:schemaRefs>

</xml_diff>